<commit_message>
test1 2nd version final
</commit_message>
<xml_diff>
--- a/AY 2019 - 2020/Lesson 06/Test 1/assignment/test1_instructions_2019-2020_2nd_version.docx
+++ b/AY 2019 - 2020/Lesson 06/Test 1/assignment/test1_instructions_2019-2020_2nd_version.docx
@@ -87,7 +87,6 @@
       <w:pPr>
         <w:ind w:right="-772"/>
         <w:rPr>
-          <w:del w:id="0" w:author="Microsoft Office User" w:date="2019-11-04T03:56:00Z"/>
           <w:sz w:val="22"/>
           <w:szCs w:val="22"/>
         </w:rPr>
@@ -97,306 +96,190 @@
       <w:pPr>
         <w:ind w:right="-772"/>
         <w:rPr>
-          <w:del w:id="1" w:author="Microsoft Office User" w:date="2019-11-04T03:56:00Z"/>
-          <w:color w:val="FF0000"/>
-          <w:sz w:val="22"/>
-          <w:szCs w:val="22"/>
-        </w:rPr>
-      </w:pPr>
-      <w:del w:id="2" w:author="Microsoft Office User" w:date="2019-11-04T03:56:00Z">
-        <w:r>
-          <w:rPr>
-            <w:color w:val="FF0000"/>
-            <w:sz w:val="22"/>
-            <w:szCs w:val="22"/>
-          </w:rPr>
-          <w:delText>For the new version</w:delText>
-        </w:r>
-      </w:del>
+          <w:sz w:val="22"/>
+          <w:szCs w:val="22"/>
+        </w:rPr>
+      </w:pPr>
+      <w:r>
+        <w:rPr>
+          <w:sz w:val="22"/>
+          <w:szCs w:val="22"/>
+        </w:rPr>
+        <w:t xml:space="preserve">Comment your code and make sure it runs. A code that does some of the </w:t>
+      </w:r>
+      <w:r>
+        <w:rPr>
+          <w:sz w:val="22"/>
+          <w:szCs w:val="22"/>
+        </w:rPr>
+        <w:t>parts</w:t>
+      </w:r>
+      <w:r>
+        <w:rPr>
+          <w:sz w:val="22"/>
+          <w:szCs w:val="22"/>
+        </w:rPr>
+        <w:t xml:space="preserve"> of the exam but runs</w:t>
+      </w:r>
+      <w:r>
+        <w:rPr>
+          <w:sz w:val="22"/>
+          <w:szCs w:val="22"/>
+        </w:rPr>
+        <w:t>,</w:t>
+      </w:r>
+      <w:r>
+        <w:rPr>
+          <w:sz w:val="22"/>
+          <w:szCs w:val="22"/>
+        </w:rPr>
+        <w:t xml:space="preserve"> is better than a code that “can potentially” do everything but does not run.</w:t>
+      </w:r>
+      <w:r>
+        <w:rPr>
+          <w:sz w:val="22"/>
+          <w:szCs w:val="22"/>
+        </w:rPr>
+        <w:t xml:space="preserve"> Also, even if does not run properly, send us</w:t>
+      </w:r>
+      <w:r>
+        <w:rPr>
+          <w:sz w:val="22"/>
+          <w:szCs w:val="22"/>
+        </w:rPr>
+        <w:t xml:space="preserve"> the last version of your script with comments </w:t>
+      </w:r>
+      <w:r>
+        <w:rPr>
+          <w:sz w:val="22"/>
+          <w:szCs w:val="22"/>
+        </w:rPr>
+        <w:t xml:space="preserve">so we can evaluate </w:t>
+      </w:r>
+      <w:r>
+        <w:rPr>
+          <w:sz w:val="22"/>
+          <w:szCs w:val="22"/>
+        </w:rPr>
+        <w:t>what you were trying to do</w:t>
+      </w:r>
+      <w:r>
+        <w:rPr>
+          <w:sz w:val="22"/>
+          <w:szCs w:val="22"/>
+        </w:rPr>
+        <w:t>.</w:t>
+      </w:r>
     </w:p>
     <w:p>
       <w:pPr>
-        <w:pStyle w:val="ListParagraph"/>
-        <w:numPr>
-          <w:ilvl w:val="0"/>
-          <w:numId w:val="3"/>
-        </w:numPr>
         <w:ind w:right="-772"/>
         <w:rPr>
-          <w:del w:id="3" w:author="Microsoft Office User" w:date="2019-11-04T03:56:00Z"/>
-          <w:color w:val="FF0000"/>
-          <w:sz w:val="22"/>
-          <w:szCs w:val="22"/>
-        </w:rPr>
-      </w:pPr>
-      <w:del w:id="4" w:author="Microsoft Office User" w:date="2019-11-04T03:56:00Z">
-        <w:r>
-          <w:rPr>
-            <w:color w:val="FF0000"/>
-            <w:sz w:val="22"/>
-            <w:szCs w:val="22"/>
-          </w:rPr>
-          <w:delText>Use negative weights</w:delText>
-        </w:r>
-      </w:del>
+          <w:b/>
+          <w:sz w:val="22"/>
+          <w:szCs w:val="22"/>
+        </w:rPr>
+      </w:pPr>
     </w:p>
     <w:p>
       <w:pPr>
-        <w:pStyle w:val="ListParagraph"/>
-        <w:numPr>
-          <w:ilvl w:val="0"/>
-          <w:numId w:val="3"/>
-        </w:numPr>
         <w:ind w:right="-772"/>
         <w:rPr>
-          <w:del w:id="5" w:author="Microsoft Office User" w:date="2019-11-04T03:56:00Z"/>
-          <w:color w:val="FF0000"/>
-          <w:sz w:val="22"/>
-          <w:szCs w:val="22"/>
-        </w:rPr>
-      </w:pPr>
-      <w:del w:id="6" w:author="Microsoft Office User" w:date="2019-11-04T03:56:00Z">
-        <w:r>
-          <w:rPr>
-            <w:color w:val="FF0000"/>
-            <w:sz w:val="22"/>
-            <w:szCs w:val="22"/>
-          </w:rPr>
-          <w:delText>Go from high noise to low noise</w:delText>
-        </w:r>
-      </w:del>
+          <w:sz w:val="22"/>
+          <w:szCs w:val="22"/>
+        </w:rPr>
+      </w:pPr>
+      <w:r>
+        <w:rPr>
+          <w:sz w:val="22"/>
+          <w:szCs w:val="22"/>
+        </w:rPr>
+        <w:t xml:space="preserve">Take the </w:t>
+      </w:r>
+      <w:r>
+        <w:rPr>
+          <w:sz w:val="22"/>
+          <w:szCs w:val="22"/>
+        </w:rPr>
+        <w:t>test1_starting_script</w:t>
+      </w:r>
+      <w:r>
+        <w:rPr>
+          <w:b/>
+          <w:sz w:val="22"/>
+          <w:szCs w:val="22"/>
+        </w:rPr>
+        <w:t>_2nd_version</w:t>
+      </w:r>
+      <w:r>
+        <w:rPr>
+          <w:sz w:val="22"/>
+          <w:szCs w:val="22"/>
+        </w:rPr>
+        <w:t>.py</w:t>
+      </w:r>
+      <w:r>
+        <w:rPr>
+          <w:sz w:val="22"/>
+          <w:szCs w:val="22"/>
+        </w:rPr>
+        <w:t xml:space="preserve"> </w:t>
+      </w:r>
+      <w:r>
+        <w:rPr>
+          <w:sz w:val="22"/>
+          <w:szCs w:val="22"/>
+        </w:rPr>
+        <w:t>script</w:t>
+      </w:r>
+      <w:r>
+        <w:rPr>
+          <w:sz w:val="22"/>
+          <w:szCs w:val="22"/>
+        </w:rPr>
+        <w:t>,</w:t>
+      </w:r>
+      <w:r>
+        <w:rPr>
+          <w:sz w:val="22"/>
+          <w:szCs w:val="22"/>
+        </w:rPr>
+        <w:t xml:space="preserve"> and make a new file surname_firstname_mcp_test1.py</w:t>
+      </w:r>
+      <w:r>
+        <w:rPr>
+          <w:sz w:val="22"/>
+          <w:szCs w:val="22"/>
+        </w:rPr>
+        <w:t xml:space="preserve">. When finished, upload to Assignments </w:t>
+      </w:r>
+      <w:r>
+        <w:rPr>
+          <w:sz w:val="22"/>
+          <w:szCs w:val="22"/>
+        </w:rPr>
+        <w:sym w:font="Wingdings" w:char="F0E0"/>
+      </w:r>
+      <w:r>
+        <w:rPr>
+          <w:sz w:val="22"/>
+          <w:szCs w:val="22"/>
+        </w:rPr>
+        <w:t xml:space="preserve"> Test 1, and come to sign at the front of the room.</w:t>
+      </w:r>
     </w:p>
     <w:p>
       <w:pPr>
-        <w:pStyle w:val="ListParagraph"/>
-        <w:numPr>
-          <w:ilvl w:val="0"/>
-          <w:numId w:val="3"/>
-        </w:numPr>
         <w:ind w:right="-772"/>
         <w:rPr>
-          <w:del w:id="7" w:author="Microsoft Office User" w:date="2019-11-04T03:56:00Z"/>
-          <w:color w:val="FF0000"/>
-          <w:sz w:val="22"/>
-          <w:szCs w:val="22"/>
-        </w:rPr>
-      </w:pPr>
-      <w:del w:id="8" w:author="Microsoft Office User" w:date="2019-11-04T03:56:00Z">
-        <w:r>
-          <w:rPr>
-            <w:color w:val="FF0000"/>
-            <w:sz w:val="22"/>
-            <w:szCs w:val="22"/>
-          </w:rPr>
-          <w:delText>Use 6 input units instead of 5</w:delText>
-        </w:r>
-      </w:del>
+          <w:sz w:val="22"/>
+          <w:szCs w:val="22"/>
+        </w:rPr>
+      </w:pPr>
     </w:p>
     <w:p>
       <w:pPr>
         <w:ind w:right="-772"/>
-        <w:rPr>
-          <w:sz w:val="22"/>
-          <w:szCs w:val="22"/>
-        </w:rPr>
-      </w:pPr>
-    </w:p>
-    <w:p>
-      <w:pPr>
-        <w:ind w:right="-772"/>
-        <w:rPr>
-          <w:sz w:val="22"/>
-          <w:szCs w:val="22"/>
-        </w:rPr>
-      </w:pPr>
-      <w:r>
-        <w:rPr>
-          <w:sz w:val="22"/>
-          <w:szCs w:val="22"/>
-        </w:rPr>
-        <w:t xml:space="preserve">Comment your code and make sure it runs. A code that does some of the </w:t>
-      </w:r>
-      <w:r>
-        <w:rPr>
-          <w:sz w:val="22"/>
-          <w:szCs w:val="22"/>
-        </w:rPr>
-        <w:t>parts</w:t>
-      </w:r>
-      <w:r>
-        <w:rPr>
-          <w:sz w:val="22"/>
-          <w:szCs w:val="22"/>
-        </w:rPr>
-        <w:t xml:space="preserve"> of the exam but runs</w:t>
-      </w:r>
-      <w:r>
-        <w:rPr>
-          <w:sz w:val="22"/>
-          <w:szCs w:val="22"/>
-        </w:rPr>
-        <w:t>,</w:t>
-      </w:r>
-      <w:r>
-        <w:rPr>
-          <w:sz w:val="22"/>
-          <w:szCs w:val="22"/>
-        </w:rPr>
-        <w:t xml:space="preserve"> is better than a code that “can potentially” do everything but does not run.</w:t>
-      </w:r>
-      <w:r>
-        <w:rPr>
-          <w:sz w:val="22"/>
-          <w:szCs w:val="22"/>
-        </w:rPr>
-        <w:t xml:space="preserve"> Also, even if does not run properly, send us</w:t>
-      </w:r>
-      <w:r>
-        <w:rPr>
-          <w:sz w:val="22"/>
-          <w:szCs w:val="22"/>
-        </w:rPr>
-        <w:t xml:space="preserve"> the last version of your script with comments </w:t>
-      </w:r>
-      <w:r>
-        <w:rPr>
-          <w:sz w:val="22"/>
-          <w:szCs w:val="22"/>
-        </w:rPr>
-        <w:t xml:space="preserve">so we can evaluate </w:t>
-      </w:r>
-      <w:r>
-        <w:rPr>
-          <w:sz w:val="22"/>
-          <w:szCs w:val="22"/>
-        </w:rPr>
-        <w:t>what you were trying to do</w:t>
-      </w:r>
-      <w:r>
-        <w:rPr>
-          <w:sz w:val="22"/>
-          <w:szCs w:val="22"/>
-        </w:rPr>
-        <w:t>.</w:t>
-      </w:r>
-    </w:p>
-    <w:p>
-      <w:pPr>
-        <w:ind w:right="-772"/>
-        <w:rPr>
-          <w:b/>
-          <w:sz w:val="22"/>
-          <w:szCs w:val="22"/>
-        </w:rPr>
-      </w:pPr>
-    </w:p>
-    <w:p>
-      <w:pPr>
-        <w:ind w:right="-772"/>
-        <w:rPr>
-          <w:sz w:val="22"/>
-          <w:szCs w:val="22"/>
-        </w:rPr>
-      </w:pPr>
-      <w:r>
-        <w:rPr>
-          <w:sz w:val="22"/>
-          <w:szCs w:val="22"/>
-        </w:rPr>
-        <w:t xml:space="preserve">Take the </w:t>
-      </w:r>
-      <w:r>
-        <w:rPr>
-          <w:sz w:val="22"/>
-          <w:szCs w:val="22"/>
-        </w:rPr>
-        <w:t>test1_starting_script</w:t>
-      </w:r>
-      <w:ins w:id="9" w:author="Microsoft Office User" w:date="2019-11-04T03:50:00Z">
-        <w:r>
-          <w:rPr>
-            <w:b/>
-            <w:sz w:val="22"/>
-            <w:szCs w:val="22"/>
-            <w:rPrChange w:id="10" w:author="Microsoft Office User" w:date="2019-11-04T03:50:00Z">
-              <w:rPr>
-                <w:sz w:val="22"/>
-                <w:szCs w:val="22"/>
-              </w:rPr>
-            </w:rPrChange>
-          </w:rPr>
-          <w:t>_2nd_version</w:t>
-        </w:r>
-      </w:ins>
-      <w:r>
-        <w:rPr>
-          <w:sz w:val="22"/>
-          <w:szCs w:val="22"/>
-        </w:rPr>
-        <w:t>.py</w:t>
-      </w:r>
-      <w:r>
-        <w:rPr>
-          <w:sz w:val="22"/>
-          <w:szCs w:val="22"/>
-        </w:rPr>
-        <w:t xml:space="preserve"> </w:t>
-      </w:r>
-      <w:r>
-        <w:rPr>
-          <w:sz w:val="22"/>
-          <w:szCs w:val="22"/>
-        </w:rPr>
-        <w:t>script</w:t>
-      </w:r>
-      <w:r>
-        <w:rPr>
-          <w:sz w:val="22"/>
-          <w:szCs w:val="22"/>
-        </w:rPr>
-        <w:t>,</w:t>
-      </w:r>
-      <w:r>
-        <w:rPr>
-          <w:sz w:val="22"/>
-          <w:szCs w:val="22"/>
-        </w:rPr>
-        <w:t xml:space="preserve"> and make a new file surname_firstname_mcp_test1.py</w:t>
-      </w:r>
-      <w:r>
-        <w:rPr>
-          <w:sz w:val="22"/>
-          <w:szCs w:val="22"/>
-        </w:rPr>
-        <w:t xml:space="preserve">. When finished, upload to Assignments </w:t>
-      </w:r>
-      <w:r>
-        <w:rPr>
-          <w:sz w:val="22"/>
-          <w:szCs w:val="22"/>
-        </w:rPr>
-        <w:sym w:font="Wingdings" w:char="F0E0"/>
-      </w:r>
-      <w:r>
-        <w:rPr>
-          <w:sz w:val="22"/>
-          <w:szCs w:val="22"/>
-        </w:rPr>
-        <w:t xml:space="preserve"> Test 1, and come to sign at the front of the room.</w:t>
-      </w:r>
-    </w:p>
-    <w:p>
-      <w:pPr>
-        <w:ind w:right="-772"/>
-        <w:rPr>
-          <w:sz w:val="22"/>
-          <w:szCs w:val="22"/>
-        </w:rPr>
-      </w:pPr>
-    </w:p>
-    <w:p>
-      <w:pPr>
-        <w:ind w:right="-772"/>
       </w:pPr>
       <w:r>
         <w:rPr>
@@ -405,7 +288,6 @@
         </w:rPr>
         <w:t xml:space="preserve">The diagram below shows what the arrays </w:t>
       </w:r>
-      <w:proofErr w:type="spellStart"/>
       <w:r>
         <w:rPr>
           <w:rFonts w:ascii="Andale Mono" w:hAnsi="Andale Mono"/>
@@ -415,7 +297,6 @@
         </w:rPr>
         <w:t>cat_prototype</w:t>
       </w:r>
-      <w:proofErr w:type="spellEnd"/>
       <w:r>
         <w:rPr>
           <w:sz w:val="22"/>
@@ -423,7 +304,6 @@
         </w:rPr>
         <w:t xml:space="preserve">, </w:t>
       </w:r>
-      <w:proofErr w:type="spellStart"/>
       <w:r>
         <w:rPr>
           <w:rFonts w:ascii="Andale Mono" w:hAnsi="Andale Mono"/>
@@ -433,7 +313,6 @@
         </w:rPr>
         <w:t>dog_prototype</w:t>
       </w:r>
-      <w:proofErr w:type="spellEnd"/>
       <w:r>
         <w:rPr>
           <w:color w:val="31849B" w:themeColor="accent5" w:themeShade="BF"/>
@@ -449,7 +328,6 @@
         </w:rPr>
         <w:t xml:space="preserve">and </w:t>
       </w:r>
-      <w:proofErr w:type="spellStart"/>
       <w:r>
         <w:rPr>
           <w:rFonts w:ascii="Andale Mono" w:hAnsi="Andale Mono"/>
@@ -459,7 +337,6 @@
         </w:rPr>
         <w:t>test_inputs</w:t>
       </w:r>
-      <w:proofErr w:type="spellEnd"/>
       <w:r>
         <w:rPr>
           <w:sz w:val="22"/>
@@ -717,39 +594,7 @@
           <w:sz w:val="22"/>
           <w:szCs w:val="22"/>
         </w:rPr>
-        <w:t xml:space="preserve">the </w:t>
-      </w:r>
-      <w:proofErr w:type="spellStart"/>
-      <w:r>
-        <w:rPr>
-          <w:sz w:val="22"/>
-          <w:szCs w:val="22"/>
-        </w:rPr>
-        <w:t>test_inputs</w:t>
-      </w:r>
-      <w:proofErr w:type="spellEnd"/>
-      <w:r>
-        <w:rPr>
-          <w:sz w:val="22"/>
-          <w:szCs w:val="22"/>
-        </w:rPr>
-        <w:t xml:space="preserve"> </w:t>
-      </w:r>
-      <w:proofErr w:type="gramStart"/>
-      <w:r>
-        <w:rPr>
-          <w:sz w:val="22"/>
-          <w:szCs w:val="22"/>
-        </w:rPr>
-        <w:t>is</w:t>
-      </w:r>
-      <w:proofErr w:type="gramEnd"/>
-      <w:r>
-        <w:rPr>
-          <w:sz w:val="22"/>
-          <w:szCs w:val="22"/>
-        </w:rPr>
-        <w:t xml:space="preserve"> </w:t>
+        <w:t xml:space="preserve">the test_inputs is </w:t>
       </w:r>
       <w:r>
         <w:rPr>
@@ -765,31 +610,13 @@
         </w:rPr>
         <w:t xml:space="preserve">at </w:t>
       </w:r>
-      <w:ins w:id="11" w:author="Microsoft Office User" w:date="2019-11-04T03:50:00Z">
-        <w:r>
-          <w:rPr>
-            <w:sz w:val="22"/>
-            <w:szCs w:val="22"/>
-          </w:rPr>
-          <w:t>3.0</w:t>
-        </w:r>
-      </w:ins>
-      <w:del w:id="12" w:author="Microsoft Office User" w:date="2019-11-04T03:50:00Z">
-        <w:r>
-          <w:rPr>
-            <w:sz w:val="22"/>
-            <w:szCs w:val="22"/>
-          </w:rPr>
-          <w:delText>0.</w:delText>
-        </w:r>
-        <w:r>
-          <w:rPr>
-            <w:sz w:val="22"/>
-            <w:szCs w:val="22"/>
-          </w:rPr>
-          <w:delText>5</w:delText>
-        </w:r>
-      </w:del>
+      <w:r>
+        <w:rPr>
+          <w:sz w:val="22"/>
+          <w:szCs w:val="22"/>
+        </w:rPr>
+        <w:t>3.0</w:t>
+      </w:r>
       <w:r>
         <w:rPr>
           <w:sz w:val="22"/>
@@ -860,37 +687,12 @@
         </w:rPr>
         <w:t xml:space="preserve">the array </w:t>
       </w:r>
-      <w:proofErr w:type="spellStart"/>
-      <w:r>
-        <w:rPr>
-          <w:sz w:val="22"/>
-          <w:szCs w:val="22"/>
-        </w:rPr>
-        <w:t>test_inputs</w:t>
-      </w:r>
-      <w:proofErr w:type="spellEnd"/>
-      <w:r>
-        <w:rPr>
-          <w:sz w:val="22"/>
-          <w:szCs w:val="22"/>
-        </w:rPr>
-        <w:t xml:space="preserve"> </w:t>
-      </w:r>
-      <w:proofErr w:type="gramStart"/>
-      <w:r>
-        <w:rPr>
-          <w:sz w:val="22"/>
-          <w:szCs w:val="22"/>
-        </w:rPr>
-        <w:t>is</w:t>
-      </w:r>
-      <w:proofErr w:type="gramEnd"/>
-      <w:r>
-        <w:rPr>
-          <w:sz w:val="22"/>
-          <w:szCs w:val="22"/>
-        </w:rPr>
-        <w:t xml:space="preserve"> built to know what is the correct detection for each sample.</w:t>
+      <w:r>
+        <w:rPr>
+          <w:sz w:val="22"/>
+          <w:szCs w:val="22"/>
+        </w:rPr>
+        <w:t>test_inputs is built to know what is the correct detection for each sample.</w:t>
       </w:r>
       <w:r>
         <w:rPr>
@@ -900,24 +702,13 @@
         <w:br/>
         <w:t xml:space="preserve">Then </w:t>
       </w:r>
-      <w:ins w:id="13" w:author="Microsoft Office User" w:date="2019-11-04T03:50:00Z">
-        <w:r>
-          <w:rPr>
-            <w:sz w:val="22"/>
-            <w:szCs w:val="22"/>
-          </w:rPr>
-          <w:t>de</w:t>
-        </w:r>
-      </w:ins>
-      <w:del w:id="14" w:author="Microsoft Office User" w:date="2019-11-04T03:50:00Z">
-        <w:r>
-          <w:rPr>
-            <w:sz w:val="22"/>
-            <w:szCs w:val="22"/>
-          </w:rPr>
-          <w:delText>in</w:delText>
-        </w:r>
-      </w:del>
+      <w:r>
+        <w:rPr>
+          <w:sz w:val="22"/>
+          <w:szCs w:val="22"/>
+        </w:rPr>
+        <w:t>de</w:t>
+      </w:r>
       <w:r>
         <w:rPr>
           <w:sz w:val="22"/>
@@ -925,24 +716,13 @@
         </w:rPr>
         <w:t xml:space="preserve">crease that sigma to </w:t>
       </w:r>
-      <w:ins w:id="15" w:author="Microsoft Office User" w:date="2019-11-04T03:50:00Z">
-        <w:r>
-          <w:rPr>
-            <w:sz w:val="22"/>
-            <w:szCs w:val="22"/>
-          </w:rPr>
-          <w:t>0</w:t>
-        </w:r>
-      </w:ins>
-      <w:del w:id="16" w:author="Microsoft Office User" w:date="2019-11-04T03:50:00Z">
-        <w:r>
-          <w:rPr>
-            <w:sz w:val="22"/>
-            <w:szCs w:val="22"/>
-          </w:rPr>
-          <w:delText>3</w:delText>
-        </w:r>
-      </w:del>
+      <w:r>
+        <w:rPr>
+          <w:sz w:val="22"/>
+          <w:szCs w:val="22"/>
+        </w:rPr>
+        <w:t>0</w:t>
+      </w:r>
       <w:r>
         <w:rPr>
           <w:sz w:val="22"/>
@@ -950,24 +730,13 @@
         </w:rPr>
         <w:t>.</w:t>
       </w:r>
-      <w:ins w:id="17" w:author="Microsoft Office User" w:date="2019-11-04T03:50:00Z">
-        <w:r>
-          <w:rPr>
-            <w:sz w:val="22"/>
-            <w:szCs w:val="22"/>
-          </w:rPr>
-          <w:t>5</w:t>
-        </w:r>
-      </w:ins>
-      <w:del w:id="18" w:author="Microsoft Office User" w:date="2019-11-04T03:50:00Z">
-        <w:r>
-          <w:rPr>
-            <w:sz w:val="22"/>
-            <w:szCs w:val="22"/>
-          </w:rPr>
-          <w:delText>0</w:delText>
-        </w:r>
-      </w:del>
+      <w:r>
+        <w:rPr>
+          <w:sz w:val="22"/>
+          <w:szCs w:val="22"/>
+        </w:rPr>
+        <w:t>5</w:t>
+      </w:r>
       <w:r>
         <w:rPr>
           <w:sz w:val="22"/>
@@ -1076,24 +845,13 @@
         </w:rPr>
         <w:t xml:space="preserve">Add </w:t>
       </w:r>
-      <w:ins w:id="19" w:author="Microsoft Office User" w:date="2019-11-04T03:54:00Z">
-        <w:r>
-          <w:rPr>
-            <w:sz w:val="22"/>
-            <w:szCs w:val="22"/>
-          </w:rPr>
-          <w:t>3</w:t>
-        </w:r>
-      </w:ins>
-      <w:del w:id="20" w:author="Microsoft Office User" w:date="2019-11-04T03:54:00Z">
-        <w:r>
-          <w:rPr>
-            <w:sz w:val="22"/>
-            <w:szCs w:val="22"/>
-          </w:rPr>
-          <w:delText>2</w:delText>
-        </w:r>
-      </w:del>
+      <w:r>
+        <w:rPr>
+          <w:sz w:val="22"/>
+          <w:szCs w:val="22"/>
+        </w:rPr>
+        <w:t>3</w:t>
+      </w:r>
       <w:r>
         <w:rPr>
           <w:sz w:val="22"/>
@@ -1136,31 +894,13 @@
         </w:rPr>
         <w:t>"</w:t>
       </w:r>
-      <w:ins w:id="21" w:author="Microsoft Office User" w:date="2019-11-04T03:54:00Z">
-        <w:r>
-          <w:rPr>
-            <w:sz w:val="22"/>
-            <w:szCs w:val="22"/>
-          </w:rPr>
-          <w:t xml:space="preserve">, </w:t>
-        </w:r>
-      </w:ins>
-      <w:del w:id="22" w:author="Microsoft Office User" w:date="2019-11-04T03:54:00Z">
-        <w:r>
-          <w:rPr>
-            <w:sz w:val="22"/>
-            <w:szCs w:val="22"/>
-          </w:rPr>
-          <w:delText xml:space="preserve"> </w:delText>
-        </w:r>
-        <w:r>
-          <w:rPr>
-            <w:sz w:val="22"/>
-            <w:szCs w:val="22"/>
-          </w:rPr>
-          <w:delText xml:space="preserve">and </w:delText>
-        </w:r>
-      </w:del>
+      <w:r>
+        <w:rPr>
+          <w:sz w:val="22"/>
+          <w:szCs w:val="22"/>
+        </w:rPr>
+        <w:t xml:space="preserve">, </w:t>
+      </w:r>
       <w:r>
         <w:rPr>
           <w:sz w:val="22"/>
@@ -1182,15 +922,13 @@
         </w:rPr>
         <w:t>"</w:t>
       </w:r>
-      <w:ins w:id="23" w:author="Microsoft Office User" w:date="2019-11-04T03:54:00Z">
-        <w:r>
-          <w:rPr>
-            <w:sz w:val="22"/>
-            <w:szCs w:val="22"/>
-          </w:rPr>
-          <w:t xml:space="preserve"> and “Makes noise”</w:t>
-        </w:r>
-      </w:ins>
+      <w:r>
+        <w:rPr>
+          <w:sz w:val="22"/>
+          <w:szCs w:val="22"/>
+        </w:rPr>
+        <w:t xml:space="preserve"> and “Makes noise”</w:t>
+      </w:r>
       <w:r>
         <w:rPr>
           <w:sz w:val="22"/>
@@ -1310,31 +1048,13 @@
         </w:rPr>
         <w:t xml:space="preserve">training phase, present </w:t>
       </w:r>
-      <w:ins w:id="24" w:author="Microsoft Office User" w:date="2019-11-04T03:56:00Z">
-        <w:r>
-          <w:rPr>
-            <w:sz w:val="22"/>
-            <w:szCs w:val="22"/>
-          </w:rPr>
-          <w:t>30</w:t>
-        </w:r>
-      </w:ins>
-      <w:del w:id="25" w:author="Microsoft Office User" w:date="2019-11-04T03:56:00Z">
-        <w:r>
-          <w:rPr>
-            <w:sz w:val="22"/>
-            <w:szCs w:val="22"/>
-          </w:rPr>
-          <w:delText>2</w:delText>
-        </w:r>
-        <w:r>
-          <w:rPr>
-            <w:sz w:val="22"/>
-            <w:szCs w:val="22"/>
-          </w:rPr>
-          <w:delText>0</w:delText>
-        </w:r>
-      </w:del>
+      <w:r>
+        <w:rPr>
+          <w:sz w:val="22"/>
+          <w:szCs w:val="22"/>
+        </w:rPr>
+        <w:t>30</w:t>
+      </w:r>
       <w:r>
         <w:rPr>
           <w:sz w:val="22"/>
@@ -1342,31 +1062,13 @@
         </w:rPr>
         <w:t xml:space="preserve"> cats and </w:t>
       </w:r>
-      <w:ins w:id="26" w:author="Microsoft Office User" w:date="2019-11-04T03:56:00Z">
-        <w:r>
-          <w:rPr>
-            <w:sz w:val="22"/>
-            <w:szCs w:val="22"/>
-          </w:rPr>
-          <w:t>30</w:t>
-        </w:r>
-      </w:ins>
-      <w:del w:id="27" w:author="Microsoft Office User" w:date="2019-11-04T03:56:00Z">
-        <w:r>
-          <w:rPr>
-            <w:sz w:val="22"/>
-            <w:szCs w:val="22"/>
-          </w:rPr>
-          <w:delText>2</w:delText>
-        </w:r>
-        <w:r>
-          <w:rPr>
-            <w:sz w:val="22"/>
-            <w:szCs w:val="22"/>
-          </w:rPr>
-          <w:delText>0</w:delText>
-        </w:r>
-      </w:del>
+      <w:r>
+        <w:rPr>
+          <w:sz w:val="22"/>
+          <w:szCs w:val="22"/>
+        </w:rPr>
+        <w:t>30</w:t>
+      </w:r>
       <w:r>
         <w:rPr>
           <w:sz w:val="22"/>
@@ -1423,24 +1125,13 @@
         </w:rPr>
         <w:t xml:space="preserve"> 0, </w:t>
       </w:r>
-      <w:ins w:id="28" w:author="Microsoft Office User" w:date="2019-11-04T03:52:00Z">
-        <w:r>
-          <w:rPr>
-            <w:sz w:val="22"/>
-            <w:szCs w:val="22"/>
-          </w:rPr>
-          <w:t>1</w:t>
-        </w:r>
-      </w:ins>
-      <w:del w:id="29" w:author="Microsoft Office User" w:date="2019-11-04T03:51:00Z">
-        <w:r>
-          <w:rPr>
-            <w:sz w:val="22"/>
-            <w:szCs w:val="22"/>
-          </w:rPr>
-          <w:delText>0.8</w:delText>
-        </w:r>
-      </w:del>
+      <w:r>
+        <w:rPr>
+          <w:sz w:val="22"/>
+          <w:szCs w:val="22"/>
+        </w:rPr>
+        <w:t>1</w:t>
+      </w:r>
       <w:r>
         <w:rPr>
           <w:sz w:val="22"/>
@@ -1448,15 +1139,13 @@
         </w:rPr>
         <w:t xml:space="preserve">, </w:t>
       </w:r>
-      <w:ins w:id="30" w:author="Microsoft Office User" w:date="2019-11-04T03:51:00Z">
-        <w:r>
-          <w:rPr>
-            <w:sz w:val="22"/>
-            <w:szCs w:val="22"/>
-          </w:rPr>
-          <w:t>-</w:t>
-        </w:r>
-      </w:ins>
+      <w:r>
+        <w:rPr>
+          <w:sz w:val="22"/>
+          <w:szCs w:val="22"/>
+        </w:rPr>
+        <w:t>-</w:t>
+      </w:r>
       <w:r>
         <w:rPr>
           <w:sz w:val="22"/>
@@ -1464,33 +1153,13 @@
         </w:rPr>
         <w:t>0.</w:t>
       </w:r>
-      <w:ins w:id="31" w:author="Microsoft Office User" w:date="2019-11-04T03:52:00Z">
-        <w:r>
-          <w:rPr>
-            <w:sz w:val="22"/>
-            <w:szCs w:val="22"/>
-          </w:rPr>
-          <w:t>9</w:t>
-        </w:r>
-      </w:ins>
-      <w:ins w:id="32" w:author="Microsoft Office User" w:date="2019-11-04T03:54:00Z">
-        <w:r>
-          <w:rPr>
-            <w:sz w:val="22"/>
-            <w:szCs w:val="22"/>
-          </w:rPr>
-          <w:t>, -0.3</w:t>
-        </w:r>
-      </w:ins>
-      <w:del w:id="33" w:author="Microsoft Office User" w:date="2019-11-04T03:51:00Z">
-        <w:r>
-          <w:rPr>
-            <w:sz w:val="22"/>
-            <w:szCs w:val="22"/>
-          </w:rPr>
-          <w:delText>1</w:delText>
-        </w:r>
-      </w:del>
+      <w:r>
+        <w:rPr>
+          <w:sz w:val="22"/>
+          <w:szCs w:val="22"/>
+        </w:rPr>
+        <w:t>9, -0.3</w:t>
+      </w:r>
       <w:r>
         <w:rPr>
           <w:sz w:val="22"/>
@@ -1519,24 +1188,13 @@
         </w:rPr>
         <w:t xml:space="preserve">Hence, the prototypical cat has a value of </w:t>
       </w:r>
-      <w:ins w:id="34" w:author="Microsoft Office User" w:date="2019-11-04T03:52:00Z">
-        <w:r>
-          <w:rPr>
-            <w:sz w:val="22"/>
-            <w:szCs w:val="22"/>
-          </w:rPr>
-          <w:t>1</w:t>
-        </w:r>
-      </w:ins>
-      <w:del w:id="35" w:author="Microsoft Office User" w:date="2019-11-04T03:52:00Z">
-        <w:r>
-          <w:rPr>
-            <w:sz w:val="22"/>
-            <w:szCs w:val="22"/>
-          </w:rPr>
-          <w:delText>0.8</w:delText>
-        </w:r>
-      </w:del>
+      <w:r>
+        <w:rPr>
+          <w:sz w:val="22"/>
+          <w:szCs w:val="22"/>
+        </w:rPr>
+        <w:t>1</w:t>
+      </w:r>
       <w:r>
         <w:rPr>
           <w:sz w:val="22"/>
@@ -1544,15 +1202,154 @@
         </w:rPr>
         <w:t xml:space="preserve"> on the “Is Allergenic” variable</w:t>
       </w:r>
-      <w:ins w:id="36" w:author="Microsoft Office User" w:date="2019-11-04T03:55:00Z">
-        <w:r>
-          <w:rPr>
-            <w:sz w:val="22"/>
-            <w:szCs w:val="22"/>
-          </w:rPr>
-          <w:t>,</w:t>
-        </w:r>
-      </w:ins>
+      <w:r>
+        <w:rPr>
+          <w:sz w:val="22"/>
+          <w:szCs w:val="22"/>
+        </w:rPr>
+        <w:t>,</w:t>
+      </w:r>
+      <w:r>
+        <w:rPr>
+          <w:sz w:val="22"/>
+          <w:szCs w:val="22"/>
+        </w:rPr>
+        <w:t xml:space="preserve"> a value of </w:t>
+      </w:r>
+      <w:r>
+        <w:rPr>
+          <w:sz w:val="22"/>
+          <w:szCs w:val="22"/>
+        </w:rPr>
+        <w:t>-0.9</w:t>
+      </w:r>
+      <w:r>
+        <w:rPr>
+          <w:sz w:val="22"/>
+          <w:szCs w:val="22"/>
+        </w:rPr>
+        <w:t xml:space="preserve"> at the “Humans’ best friend” variable</w:t>
+      </w:r>
+      <w:r>
+        <w:rPr>
+          <w:sz w:val="22"/>
+          <w:szCs w:val="22"/>
+        </w:rPr>
+        <w:t xml:space="preserve"> and a value of -0.3 at “Makes noise”</w:t>
+      </w:r>
+      <w:r>
+        <w:rPr>
+          <w:sz w:val="22"/>
+          <w:szCs w:val="22"/>
+        </w:rPr>
+        <w:t>. T</w:t>
+      </w:r>
+      <w:r>
+        <w:rPr>
+          <w:sz w:val="22"/>
+          <w:szCs w:val="22"/>
+        </w:rPr>
+        <w:t xml:space="preserve">he </w:t>
+      </w:r>
+      <w:r>
+        <w:rPr>
+          <w:sz w:val="22"/>
+          <w:szCs w:val="22"/>
+        </w:rPr>
+        <w:t>dog prototype is</w:t>
+      </w:r>
+      <w:r>
+        <w:rPr>
+          <w:sz w:val="22"/>
+          <w:szCs w:val="22"/>
+        </w:rPr>
+        <w:t xml:space="preserve"> now</w:t>
+      </w:r>
+      <w:r>
+        <w:rPr>
+          <w:sz w:val="22"/>
+          <w:szCs w:val="22"/>
+        </w:rPr>
+        <w:t xml:space="preserve"> (</w:t>
+      </w:r>
+      <w:r>
+        <w:rPr>
+          <w:sz w:val="22"/>
+          <w:szCs w:val="22"/>
+        </w:rPr>
+        <w:t>0</w:t>
+      </w:r>
+      <w:r>
+        <w:rPr>
+          <w:sz w:val="22"/>
+          <w:szCs w:val="22"/>
+        </w:rPr>
+        <w:t xml:space="preserve">, </w:t>
+      </w:r>
+      <w:r>
+        <w:rPr>
+          <w:sz w:val="22"/>
+          <w:szCs w:val="22"/>
+        </w:rPr>
+        <w:t>0.5</w:t>
+      </w:r>
+      <w:r>
+        <w:rPr>
+          <w:sz w:val="22"/>
+          <w:szCs w:val="22"/>
+        </w:rPr>
+        <w:t xml:space="preserve">, </w:t>
+      </w:r>
+      <w:r>
+        <w:rPr>
+          <w:sz w:val="22"/>
+          <w:szCs w:val="22"/>
+        </w:rPr>
+        <w:t xml:space="preserve">1, </w:t>
+      </w:r>
+      <w:r>
+        <w:rPr>
+          <w:sz w:val="22"/>
+          <w:szCs w:val="22"/>
+        </w:rPr>
+        <w:t>-0.9</w:t>
+      </w:r>
+      <w:r>
+        <w:rPr>
+          <w:sz w:val="22"/>
+          <w:szCs w:val="22"/>
+        </w:rPr>
+        <w:t xml:space="preserve">, </w:t>
+      </w:r>
+      <w:r>
+        <w:rPr>
+          <w:sz w:val="22"/>
+          <w:szCs w:val="22"/>
+        </w:rPr>
+        <w:t>1, 1.5</w:t>
+      </w:r>
+      <w:r>
+        <w:rPr>
+          <w:sz w:val="22"/>
+          <w:szCs w:val="22"/>
+        </w:rPr>
+        <w:t xml:space="preserve">). </w:t>
+      </w:r>
+      <w:r>
+        <w:rPr>
+          <w:sz w:val="22"/>
+          <w:szCs w:val="22"/>
+        </w:rPr>
+        <w:t xml:space="preserve">Add random, normally distributed noise to the training samples and keep the </w:t>
+      </w:r>
+      <w:bookmarkStart w:id="0" w:name="_GoBack"/>
+      <w:r>
+        <w:rPr>
+          <w:sz w:val="22"/>
+          <w:szCs w:val="22"/>
+        </w:rPr>
+        <w:t xml:space="preserve">samples_noise_std variable </w:t>
+      </w:r>
       <w:r>
         <w:rPr>
           <w:sz w:val="22"/>
@@ -1560,229 +1357,27 @@
         </w:rPr>
         <w:t xml:space="preserve"> </w:t>
       </w:r>
-      <w:del w:id="37" w:author="Microsoft Office User" w:date="2019-11-04T03:55:00Z">
-        <w:r>
-          <w:rPr>
-            <w:sz w:val="22"/>
-            <w:szCs w:val="22"/>
-          </w:rPr>
-          <w:delText xml:space="preserve">and </w:delText>
-        </w:r>
-      </w:del>
-      <w:r>
-        <w:rPr>
-          <w:sz w:val="22"/>
-          <w:szCs w:val="22"/>
-        </w:rPr>
-        <w:t xml:space="preserve">a value of </w:t>
-      </w:r>
-      <w:ins w:id="38" w:author="Microsoft Office User" w:date="2019-11-04T03:52:00Z">
-        <w:r>
-          <w:rPr>
-            <w:sz w:val="22"/>
-            <w:szCs w:val="22"/>
-          </w:rPr>
-          <w:t>-0.9</w:t>
-        </w:r>
-      </w:ins>
-      <w:del w:id="39" w:author="Microsoft Office User" w:date="2019-11-04T03:52:00Z">
-        <w:r>
-          <w:rPr>
-            <w:sz w:val="22"/>
-            <w:szCs w:val="22"/>
-          </w:rPr>
-          <w:delText>0.1</w:delText>
-        </w:r>
-      </w:del>
-      <w:r>
-        <w:rPr>
-          <w:sz w:val="22"/>
-          <w:szCs w:val="22"/>
-        </w:rPr>
-        <w:t xml:space="preserve"> at the “Humans’ best friend” variable</w:t>
-      </w:r>
-      <w:ins w:id="40" w:author="Microsoft Office User" w:date="2019-11-04T03:55:00Z">
-        <w:r>
-          <w:rPr>
-            <w:sz w:val="22"/>
-            <w:szCs w:val="22"/>
-          </w:rPr>
-          <w:t xml:space="preserve"> and a value of -0.3 at “Makes noise”</w:t>
-        </w:r>
-      </w:ins>
-      <w:r>
-        <w:rPr>
-          <w:sz w:val="22"/>
-          <w:szCs w:val="22"/>
-        </w:rPr>
-        <w:t>. T</w:t>
-      </w:r>
-      <w:r>
-        <w:rPr>
-          <w:sz w:val="22"/>
-          <w:szCs w:val="22"/>
-        </w:rPr>
-        <w:t xml:space="preserve">he </w:t>
-      </w:r>
-      <w:r>
-        <w:rPr>
-          <w:sz w:val="22"/>
-          <w:szCs w:val="22"/>
-        </w:rPr>
-        <w:t>dog prototype is</w:t>
-      </w:r>
-      <w:r>
-        <w:rPr>
-          <w:sz w:val="22"/>
-          <w:szCs w:val="22"/>
-        </w:rPr>
-        <w:t xml:space="preserve"> now</w:t>
-      </w:r>
-      <w:r>
-        <w:rPr>
-          <w:sz w:val="22"/>
-          <w:szCs w:val="22"/>
-        </w:rPr>
-        <w:t xml:space="preserve"> (</w:t>
-      </w:r>
-      <w:r>
-        <w:rPr>
-          <w:sz w:val="22"/>
-          <w:szCs w:val="22"/>
-        </w:rPr>
-        <w:t>0</w:t>
-      </w:r>
-      <w:r>
-        <w:rPr>
-          <w:sz w:val="22"/>
-          <w:szCs w:val="22"/>
-        </w:rPr>
-        <w:t xml:space="preserve">, </w:t>
-      </w:r>
-      <w:r>
-        <w:rPr>
-          <w:sz w:val="22"/>
-          <w:szCs w:val="22"/>
-        </w:rPr>
-        <w:t>0.5</w:t>
-      </w:r>
-      <w:r>
-        <w:rPr>
-          <w:sz w:val="22"/>
-          <w:szCs w:val="22"/>
-        </w:rPr>
-        <w:t xml:space="preserve">, </w:t>
-      </w:r>
-      <w:r>
-        <w:rPr>
-          <w:sz w:val="22"/>
-          <w:szCs w:val="22"/>
-        </w:rPr>
-        <w:t xml:space="preserve">1, </w:t>
-      </w:r>
-      <w:ins w:id="41" w:author="Microsoft Office User" w:date="2019-11-04T03:51:00Z">
-        <w:r>
-          <w:rPr>
-            <w:sz w:val="22"/>
-            <w:szCs w:val="22"/>
-          </w:rPr>
-          <w:t>-</w:t>
-        </w:r>
-      </w:ins>
-      <w:ins w:id="42" w:author="Microsoft Office User" w:date="2019-11-04T03:52:00Z">
-        <w:r>
-          <w:rPr>
-            <w:sz w:val="22"/>
-            <w:szCs w:val="22"/>
-          </w:rPr>
-          <w:t>0.9</w:t>
-        </w:r>
-      </w:ins>
-      <w:del w:id="43" w:author="Microsoft Office User" w:date="2019-11-04T03:51:00Z">
-        <w:r>
-          <w:rPr>
-            <w:sz w:val="22"/>
-            <w:szCs w:val="22"/>
-          </w:rPr>
-          <w:delText>0.</w:delText>
-        </w:r>
-        <w:r>
-          <w:rPr>
-            <w:sz w:val="22"/>
-            <w:szCs w:val="22"/>
-          </w:rPr>
-          <w:delText>1</w:delText>
-        </w:r>
-      </w:del>
-      <w:r>
-        <w:rPr>
-          <w:sz w:val="22"/>
-          <w:szCs w:val="22"/>
-        </w:rPr>
-        <w:t xml:space="preserve">, </w:t>
-      </w:r>
-      <w:ins w:id="44" w:author="Microsoft Office User" w:date="2019-11-04T03:52:00Z">
-        <w:r>
-          <w:rPr>
-            <w:sz w:val="22"/>
-            <w:szCs w:val="22"/>
-          </w:rPr>
-          <w:t>1</w:t>
-        </w:r>
-      </w:ins>
-      <w:ins w:id="45" w:author="Microsoft Office User" w:date="2019-11-04T03:55:00Z">
-        <w:r>
-          <w:rPr>
-            <w:sz w:val="22"/>
-            <w:szCs w:val="22"/>
-          </w:rPr>
-          <w:t>, 1.5</w:t>
-        </w:r>
-      </w:ins>
-      <w:del w:id="46" w:author="Microsoft Office User" w:date="2019-11-04T03:52:00Z">
-        <w:r>
-          <w:rPr>
-            <w:sz w:val="22"/>
-            <w:szCs w:val="22"/>
-          </w:rPr>
-          <w:delText>0.8</w:delText>
-        </w:r>
-      </w:del>
-      <w:r>
-        <w:rPr>
-          <w:sz w:val="22"/>
-          <w:szCs w:val="22"/>
-        </w:rPr>
-        <w:t xml:space="preserve">). </w:t>
-      </w:r>
-      <w:r>
-        <w:rPr>
-          <w:sz w:val="22"/>
-          <w:szCs w:val="22"/>
-        </w:rPr>
-        <w:t xml:space="preserve">Add random, normally distributed noise to the training samples and keep the </w:t>
-      </w:r>
-      <w:commentRangeStart w:id="47"/>
-      <w:r>
-        <w:rPr>
-          <w:sz w:val="22"/>
-          <w:szCs w:val="22"/>
-        </w:rPr>
-        <w:t xml:space="preserve">standard deviation of that noise </w:t>
-      </w:r>
-      <w:commentRangeEnd w:id="47"/>
-      <w:r>
-        <w:rPr>
-          <w:rStyle w:val="CommentReference"/>
-        </w:rPr>
-        <w:commentReference w:id="47"/>
-      </w:r>
-      <w:r>
-        <w:rPr>
-          <w:sz w:val="22"/>
-          <w:szCs w:val="22"/>
-        </w:rPr>
-        <w:t xml:space="preserve">as it was in the original script. </w:t>
+      <w:bookmarkEnd w:id="0"/>
+      <w:r>
+        <w:rPr>
+          <w:sz w:val="22"/>
+          <w:szCs w:val="22"/>
+        </w:rPr>
+        <w:t>as it was in the original script</w:t>
+      </w:r>
+      <w:r>
+        <w:rPr>
+          <w:sz w:val="22"/>
+          <w:szCs w:val="22"/>
+        </w:rPr>
+        <w:t xml:space="preserve"> (0.01)</w:t>
+      </w:r>
+      <w:r>
+        <w:rPr>
+          <w:sz w:val="22"/>
+          <w:szCs w:val="22"/>
+        </w:rPr>
+        <w:t xml:space="preserve">. </w:t>
       </w:r>
       <w:r>
         <w:rPr>
@@ -1864,33 +1459,13 @@
         </w:rPr>
         <w:t xml:space="preserve"> of each like before). </w:t>
       </w:r>
-      <w:del w:id="49" w:author="Microsoft Office User" w:date="2019-11-04T03:53:00Z">
-        <w:r>
-          <w:rPr>
-            <w:sz w:val="22"/>
-            <w:szCs w:val="22"/>
-          </w:rPr>
-          <w:delText xml:space="preserve">Use </w:delText>
-        </w:r>
-      </w:del>
-      <w:ins w:id="50" w:author="Microsoft Office User" w:date="2019-11-04T03:53:00Z">
-        <w:r>
-          <w:rPr>
-            <w:sz w:val="22"/>
-            <w:szCs w:val="22"/>
-          </w:rPr>
-          <w:t>Change</w:t>
-        </w:r>
-      </w:ins>
-      <w:del w:id="51" w:author="Microsoft Office User" w:date="2019-11-04T03:53:00Z">
-        <w:r>
-          <w:rPr>
-            <w:sz w:val="22"/>
-            <w:szCs w:val="22"/>
-          </w:rPr>
-          <w:delText>a</w:delText>
-        </w:r>
-      </w:del>
+      <w:r>
+        <w:rPr>
+          <w:sz w:val="22"/>
+          <w:szCs w:val="22"/>
+        </w:rPr>
+        <w:t>Change</w:t>
+      </w:r>
       <w:r>
         <w:rPr>
           <w:sz w:val="22"/>
@@ -1898,31 +1473,20 @@
         </w:rPr>
         <w:t xml:space="preserve"> sigma </w:t>
       </w:r>
-      <w:del w:id="52" w:author="Microsoft Office User" w:date="2019-11-04T03:53:00Z">
-        <w:r>
-          <w:rPr>
-            <w:sz w:val="22"/>
-            <w:szCs w:val="22"/>
-          </w:rPr>
-          <w:delText xml:space="preserve">of </w:delText>
-        </w:r>
-      </w:del>
-      <w:ins w:id="53" w:author="Microsoft Office User" w:date="2019-11-04T03:53:00Z">
-        <w:r>
-          <w:rPr>
-            <w:sz w:val="22"/>
-            <w:szCs w:val="22"/>
-          </w:rPr>
-          <w:t>back to</w:t>
-        </w:r>
-        <w:r>
-          <w:rPr>
-            <w:sz w:val="22"/>
-            <w:szCs w:val="22"/>
-          </w:rPr>
-          <w:t xml:space="preserve"> </w:t>
-        </w:r>
-      </w:ins>
+      <w:r>
+        <w:rPr>
+          <w:sz w:val="22"/>
+          <w:szCs w:val="22"/>
+        </w:rPr>
+        <w:t>back to</w:t>
+      </w:r>
+      <w:r>
+        <w:rPr>
+          <w:sz w:val="22"/>
+          <w:szCs w:val="22"/>
+        </w:rPr>
+        <w:t xml:space="preserve"> </w:t>
+      </w:r>
       <w:r>
         <w:rPr>
           <w:sz w:val="22"/>
@@ -2038,41 +1602,6 @@
     </w:sectPr>
   </w:body>
 </w:document>
-</file>
-
-<file path=word/comments.xml><?xml version="1.0" encoding="utf-8"?>
-<w:comments xmlns:wpc="http://schemas.microsoft.com/office/word/2010/wordprocessingCanvas" xmlns:cx="http://schemas.microsoft.com/office/drawing/2014/chartex" xmlns:cx1="http://schemas.microsoft.com/office/drawing/2015/9/8/chartex" xmlns:cx2="http://schemas.microsoft.com/office/drawing/2015/10/21/chartex" xmlns:cx3="http://schemas.microsoft.com/office/drawing/2016/5/9/chartex" xmlns:cx4="http://schemas.microsoft.com/office/drawing/2016/5/10/chartex" xmlns:cx5="http://schemas.microsoft.com/office/drawing/2016/5/11/chartex" xmlns:cx6="http://schemas.microsoft.com/office/drawing/2016/5/12/chartex" xmlns:cx7="http://schemas.microsoft.com/office/drawing/2016/5/13/chartex" xmlns:cx8="http://schemas.microsoft.com/office/drawing/2016/5/14/chartex" xmlns:mc="http://schemas.openxmlformats.org/markup-compatibility/2006" xmlns:aink="http://schemas.microsoft.com/office/drawing/2016/ink" xmlns:am3d="http://schemas.microsoft.com/office/drawing/2017/model3d" xmlns:o="urn:schemas-microsoft-com:office:office" xmlns:r="http://schemas.openxmlformats.org/officeDocument/2006/relationships" xmlns:m="http://schemas.openxmlformats.org/officeDocument/2006/math" xmlns:v="urn:schemas-microsoft-com:vml" xmlns:wp14="http://schemas.microsoft.com/office/word/2010/wordprocessingDrawing" xmlns:wp="http://schemas.openxmlformats.org/drawingml/2006/wordprocessingDrawing" xmlns:w10="urn:schemas-microsoft-com:office:word" xmlns:w="http://schemas.openxmlformats.org/wordprocessingml/2006/main" xmlns:w14="http://schemas.microsoft.com/office/word/2010/wordml" xmlns:w15="http://schemas.microsoft.com/office/word/2012/wordml" xmlns:w16cid="http://schemas.microsoft.com/office/word/2016/wordml/cid" xmlns:w16se="http://schemas.microsoft.com/office/word/2015/wordml/symex" xmlns:wpg="http://schemas.microsoft.com/office/word/2010/wordprocessingGroup" xmlns:wpi="http://schemas.microsoft.com/office/word/2010/wordprocessingInk" xmlns:wne="http://schemas.microsoft.com/office/word/2006/wordml" xmlns:wps="http://schemas.microsoft.com/office/word/2010/wordprocessingShape" mc:Ignorable="w14 w15 w16se w16cid wp14">
-  <w:comment w:id="47" w:author="Tom Verguts" w:date="2019-11-04T09:05:00Z" w:initials="TV">
-    <w:p>
-      <w:pPr>
-        <w:pStyle w:val="CommentText"/>
-      </w:pPr>
-      <w:r>
-        <w:rPr>
-          <w:rStyle w:val="CommentReference"/>
-        </w:rPr>
-        <w:annotationRef/>
-      </w:r>
-      <w:r>
-        <w:t xml:space="preserve">Refer to exact variable name here; this thing caused confusion for me. </w:t>
-      </w:r>
-      <w:bookmarkStart w:id="48" w:name="_GoBack"/>
-      <w:bookmarkEnd w:id="48"/>
-    </w:p>
-  </w:comment>
-</w:comments>
-</file>
-
-<file path=word/commentsExtended.xml><?xml version="1.0" encoding="utf-8"?>
-<w15:commentsEx xmlns:wpc="http://schemas.microsoft.com/office/word/2010/wordprocessingCanvas" xmlns:cx="http://schemas.microsoft.com/office/drawing/2014/chartex" xmlns:cx1="http://schemas.microsoft.com/office/drawing/2015/9/8/chartex" xmlns:cx2="http://schemas.microsoft.com/office/drawing/2015/10/21/chartex" xmlns:cx3="http://schemas.microsoft.com/office/drawing/2016/5/9/chartex" xmlns:cx4="http://schemas.microsoft.com/office/drawing/2016/5/10/chartex" xmlns:cx5="http://schemas.microsoft.com/office/drawing/2016/5/11/chartex" xmlns:cx6="http://schemas.microsoft.com/office/drawing/2016/5/12/chartex" xmlns:cx7="http://schemas.microsoft.com/office/drawing/2016/5/13/chartex" xmlns:cx8="http://schemas.microsoft.com/office/drawing/2016/5/14/chartex" xmlns:mc="http://schemas.openxmlformats.org/markup-compatibility/2006" xmlns:aink="http://schemas.microsoft.com/office/drawing/2016/ink" xmlns:am3d="http://schemas.microsoft.com/office/drawing/2017/model3d" xmlns:o="urn:schemas-microsoft-com:office:office" xmlns:r="http://schemas.openxmlformats.org/officeDocument/2006/relationships" xmlns:m="http://schemas.openxmlformats.org/officeDocument/2006/math" xmlns:v="urn:schemas-microsoft-com:vml" xmlns:wp14="http://schemas.microsoft.com/office/word/2010/wordprocessingDrawing" xmlns:wp="http://schemas.openxmlformats.org/drawingml/2006/wordprocessingDrawing" xmlns:w10="urn:schemas-microsoft-com:office:word" xmlns:w="http://schemas.openxmlformats.org/wordprocessingml/2006/main" xmlns:w14="http://schemas.microsoft.com/office/word/2010/wordml" xmlns:w15="http://schemas.microsoft.com/office/word/2012/wordml" xmlns:w16cid="http://schemas.microsoft.com/office/word/2016/wordml/cid" xmlns:w16se="http://schemas.microsoft.com/office/word/2015/wordml/symex" xmlns:wpg="http://schemas.microsoft.com/office/word/2010/wordprocessingGroup" xmlns:wpi="http://schemas.microsoft.com/office/word/2010/wordprocessingInk" xmlns:wne="http://schemas.microsoft.com/office/word/2006/wordml" xmlns:wps="http://schemas.microsoft.com/office/word/2010/wordprocessingShape" mc:Ignorable="w14 w15 w16se w16cid wp14">
-  <w15:commentEx w15:paraId="70BFE530" w15:done="0"/>
-</w15:commentsEx>
-</file>
-
-<file path=word/commentsIds.xml><?xml version="1.0" encoding="utf-8"?>
-<w16cid:commentsIds xmlns:wpc="http://schemas.microsoft.com/office/word/2010/wordprocessingCanvas" xmlns:cx="http://schemas.microsoft.com/office/drawing/2014/chartex" xmlns:cx1="http://schemas.microsoft.com/office/drawing/2015/9/8/chartex" xmlns:cx2="http://schemas.microsoft.com/office/drawing/2015/10/21/chartex" xmlns:cx3="http://schemas.microsoft.com/office/drawing/2016/5/9/chartex" xmlns:cx4="http://schemas.microsoft.com/office/drawing/2016/5/10/chartex" xmlns:cx5="http://schemas.microsoft.com/office/drawing/2016/5/11/chartex" xmlns:cx6="http://schemas.microsoft.com/office/drawing/2016/5/12/chartex" xmlns:cx7="http://schemas.microsoft.com/office/drawing/2016/5/13/chartex" xmlns:cx8="http://schemas.microsoft.com/office/drawing/2016/5/14/chartex" xmlns:mc="http://schemas.openxmlformats.org/markup-compatibility/2006" xmlns:aink="http://schemas.microsoft.com/office/drawing/2016/ink" xmlns:am3d="http://schemas.microsoft.com/office/drawing/2017/model3d" xmlns:o="urn:schemas-microsoft-com:office:office" xmlns:r="http://schemas.openxmlformats.org/officeDocument/2006/relationships" xmlns:m="http://schemas.openxmlformats.org/officeDocument/2006/math" xmlns:v="urn:schemas-microsoft-com:vml" xmlns:wp14="http://schemas.microsoft.com/office/word/2010/wordprocessingDrawing" xmlns:wp="http://schemas.openxmlformats.org/drawingml/2006/wordprocessingDrawing" xmlns:w10="urn:schemas-microsoft-com:office:word" xmlns:w="http://schemas.openxmlformats.org/wordprocessingml/2006/main" xmlns:w14="http://schemas.microsoft.com/office/word/2010/wordml" xmlns:w15="http://schemas.microsoft.com/office/word/2012/wordml" xmlns:w16cid="http://schemas.microsoft.com/office/word/2016/wordml/cid" xmlns:w16se="http://schemas.microsoft.com/office/word/2015/wordml/symex" xmlns:wpg="http://schemas.microsoft.com/office/word/2010/wordprocessingGroup" xmlns:wpi="http://schemas.microsoft.com/office/word/2010/wordprocessingInk" xmlns:wne="http://schemas.microsoft.com/office/word/2006/wordml" xmlns:wps="http://schemas.microsoft.com/office/word/2010/wordprocessingShape" mc:Ignorable="w14 w15 w16se w16cid wp14">
-  <w16cid:commentId w16cid:paraId="70BFE530" w16cid:durableId="216A6872"/>
-</w16cid:commentsIds>
 </file>
 
 <file path=word/endnotes.xml><?xml version="1.0" encoding="utf-8"?>
@@ -2416,14 +1945,6 @@
     <w:abstractNumId w:val="0"/>
   </w:num>
 </w:numbering>
-</file>
-
-<file path=word/people.xml><?xml version="1.0" encoding="utf-8"?>
-<w15:people xmlns:wpc="http://schemas.microsoft.com/office/word/2010/wordprocessingCanvas" xmlns:cx="http://schemas.microsoft.com/office/drawing/2014/chartex" xmlns:cx1="http://schemas.microsoft.com/office/drawing/2015/9/8/chartex" xmlns:cx2="http://schemas.microsoft.com/office/drawing/2015/10/21/chartex" xmlns:cx3="http://schemas.microsoft.com/office/drawing/2016/5/9/chartex" xmlns:cx4="http://schemas.microsoft.com/office/drawing/2016/5/10/chartex" xmlns:cx5="http://schemas.microsoft.com/office/drawing/2016/5/11/chartex" xmlns:cx6="http://schemas.microsoft.com/office/drawing/2016/5/12/chartex" xmlns:cx7="http://schemas.microsoft.com/office/drawing/2016/5/13/chartex" xmlns:cx8="http://schemas.microsoft.com/office/drawing/2016/5/14/chartex" xmlns:mc="http://schemas.openxmlformats.org/markup-compatibility/2006" xmlns:aink="http://schemas.microsoft.com/office/drawing/2016/ink" xmlns:am3d="http://schemas.microsoft.com/office/drawing/2017/model3d" xmlns:o="urn:schemas-microsoft-com:office:office" xmlns:r="http://schemas.openxmlformats.org/officeDocument/2006/relationships" xmlns:m="http://schemas.openxmlformats.org/officeDocument/2006/math" xmlns:v="urn:schemas-microsoft-com:vml" xmlns:wp14="http://schemas.microsoft.com/office/word/2010/wordprocessingDrawing" xmlns:wp="http://schemas.openxmlformats.org/drawingml/2006/wordprocessingDrawing" xmlns:w10="urn:schemas-microsoft-com:office:word" xmlns:w="http://schemas.openxmlformats.org/wordprocessingml/2006/main" xmlns:w14="http://schemas.microsoft.com/office/word/2010/wordml" xmlns:w15="http://schemas.microsoft.com/office/word/2012/wordml" xmlns:w16cid="http://schemas.microsoft.com/office/word/2016/wordml/cid" xmlns:w16se="http://schemas.microsoft.com/office/word/2015/wordml/symex" xmlns:wpg="http://schemas.microsoft.com/office/word/2010/wordprocessingGroup" xmlns:wpi="http://schemas.microsoft.com/office/word/2010/wordprocessingInk" xmlns:wne="http://schemas.microsoft.com/office/word/2006/wordml" xmlns:wps="http://schemas.microsoft.com/office/word/2010/wordprocessingShape" mc:Ignorable="w14 w15 w16se w16cid wp14">
-  <w15:person w15:author="Microsoft Office User">
-    <w15:presenceInfo w15:providerId="None" w15:userId="Microsoft Office User"/>
-  </w15:person>
-</w15:people>
 </file>
 
 <file path=word/styles.xml><?xml version="1.0" encoding="utf-8"?>
@@ -3329,7 +2850,7 @@
 </file>
 
 <file path=customXml/itemProps1.xml><?xml version="1.0" encoding="utf-8"?>
-<ds:datastoreItem xmlns:ds="http://schemas.openxmlformats.org/officeDocument/2006/customXml" ds:itemID="{B92C9863-D102-824B-97AE-48582AC387F8}">
+<ds:datastoreItem xmlns:ds="http://schemas.openxmlformats.org/officeDocument/2006/customXml" ds:itemID="{E0AACCF2-0655-5544-B5B9-47DE1BA7D56F}">
   <ds:schemaRefs>
     <ds:schemaRef ds:uri="http://schemas.openxmlformats.org/officeDocument/2006/bibliography"/>
   </ds:schemaRefs>

</xml_diff>

<commit_message>
final test 1 (and 2nd version) solutions scripts
</commit_message>
<xml_diff>
--- a/AY 2019 - 2020/Lesson 06/Test 1/assignment/test1_instructions_2019-2020_2nd_version.docx
+++ b/AY 2019 - 2020/Lesson 06/Test 1/assignment/test1_instructions_2019-2020_2nd_version.docx
@@ -288,6 +288,7 @@
         </w:rPr>
         <w:t xml:space="preserve">The diagram below shows what the arrays </w:t>
       </w:r>
+      <w:proofErr w:type="spellStart"/>
       <w:r>
         <w:rPr>
           <w:rFonts w:ascii="Andale Mono" w:hAnsi="Andale Mono"/>
@@ -297,6 +298,7 @@
         </w:rPr>
         <w:t>cat_prototype</w:t>
       </w:r>
+      <w:proofErr w:type="spellEnd"/>
       <w:r>
         <w:rPr>
           <w:sz w:val="22"/>
@@ -304,6 +306,7 @@
         </w:rPr>
         <w:t xml:space="preserve">, </w:t>
       </w:r>
+      <w:proofErr w:type="spellStart"/>
       <w:r>
         <w:rPr>
           <w:rFonts w:ascii="Andale Mono" w:hAnsi="Andale Mono"/>
@@ -313,6 +316,7 @@
         </w:rPr>
         <w:t>dog_prototype</w:t>
       </w:r>
+      <w:proofErr w:type="spellEnd"/>
       <w:r>
         <w:rPr>
           <w:color w:val="31849B" w:themeColor="accent5" w:themeShade="BF"/>
@@ -328,6 +332,7 @@
         </w:rPr>
         <w:t xml:space="preserve">and </w:t>
       </w:r>
+      <w:proofErr w:type="spellStart"/>
       <w:r>
         <w:rPr>
           <w:rFonts w:ascii="Andale Mono" w:hAnsi="Andale Mono"/>
@@ -337,6 +342,7 @@
         </w:rPr>
         <w:t>test_inputs</w:t>
       </w:r>
+      <w:proofErr w:type="spellEnd"/>
       <w:r>
         <w:rPr>
           <w:sz w:val="22"/>
@@ -594,7 +600,39 @@
           <w:sz w:val="22"/>
           <w:szCs w:val="22"/>
         </w:rPr>
-        <w:t xml:space="preserve">the test_inputs is </w:t>
+        <w:t xml:space="preserve">the </w:t>
+      </w:r>
+      <w:proofErr w:type="spellStart"/>
+      <w:r>
+        <w:rPr>
+          <w:sz w:val="22"/>
+          <w:szCs w:val="22"/>
+        </w:rPr>
+        <w:t>test_inputs</w:t>
+      </w:r>
+      <w:proofErr w:type="spellEnd"/>
+      <w:r>
+        <w:rPr>
+          <w:sz w:val="22"/>
+          <w:szCs w:val="22"/>
+        </w:rPr>
+        <w:t xml:space="preserve"> </w:t>
+      </w:r>
+      <w:proofErr w:type="gramStart"/>
+      <w:r>
+        <w:rPr>
+          <w:sz w:val="22"/>
+          <w:szCs w:val="22"/>
+        </w:rPr>
+        <w:t>is</w:t>
+      </w:r>
+      <w:proofErr w:type="gramEnd"/>
+      <w:r>
+        <w:rPr>
+          <w:sz w:val="22"/>
+          <w:szCs w:val="22"/>
+        </w:rPr>
+        <w:t xml:space="preserve"> </w:t>
       </w:r>
       <w:r>
         <w:rPr>
@@ -687,12 +725,37 @@
         </w:rPr>
         <w:t xml:space="preserve">the array </w:t>
       </w:r>
-      <w:r>
-        <w:rPr>
-          <w:sz w:val="22"/>
-          <w:szCs w:val="22"/>
-        </w:rPr>
-        <w:t>test_inputs is built to know what is the correct detection for each sample.</w:t>
+      <w:proofErr w:type="spellStart"/>
+      <w:r>
+        <w:rPr>
+          <w:sz w:val="22"/>
+          <w:szCs w:val="22"/>
+        </w:rPr>
+        <w:t>test_inputs</w:t>
+      </w:r>
+      <w:proofErr w:type="spellEnd"/>
+      <w:r>
+        <w:rPr>
+          <w:sz w:val="22"/>
+          <w:szCs w:val="22"/>
+        </w:rPr>
+        <w:t xml:space="preserve"> </w:t>
+      </w:r>
+      <w:proofErr w:type="gramStart"/>
+      <w:r>
+        <w:rPr>
+          <w:sz w:val="22"/>
+          <w:szCs w:val="22"/>
+        </w:rPr>
+        <w:t>is</w:t>
+      </w:r>
+      <w:proofErr w:type="gramEnd"/>
+      <w:r>
+        <w:rPr>
+          <w:sz w:val="22"/>
+          <w:szCs w:val="22"/>
+        </w:rPr>
+        <w:t xml:space="preserve"> built to know what is the correct detection for each sample.</w:t>
       </w:r>
       <w:r>
         <w:rPr>
@@ -1342,28 +1405,30 @@
         </w:rPr>
         <w:t xml:space="preserve">Add random, normally distributed noise to the training samples and keep the </w:t>
       </w:r>
+      <w:proofErr w:type="spellStart"/>
+      <w:r>
+        <w:rPr>
+          <w:sz w:val="22"/>
+          <w:szCs w:val="22"/>
+        </w:rPr>
+        <w:t>samples_noise_std</w:t>
+      </w:r>
+      <w:proofErr w:type="spellEnd"/>
+      <w:r>
+        <w:rPr>
+          <w:sz w:val="22"/>
+          <w:szCs w:val="22"/>
+        </w:rPr>
+        <w:t xml:space="preserve"> variable</w:t>
+      </w:r>
       <w:bookmarkStart w:id="0" w:name="_GoBack"/>
-      <w:r>
-        <w:rPr>
-          <w:sz w:val="22"/>
-          <w:szCs w:val="22"/>
-        </w:rPr>
-        <w:t xml:space="preserve">samples_noise_std variable </w:t>
-      </w:r>
-      <w:r>
-        <w:rPr>
-          <w:sz w:val="22"/>
-          <w:szCs w:val="22"/>
-        </w:rPr>
-        <w:t xml:space="preserve"> </w:t>
-      </w:r>
       <w:bookmarkEnd w:id="0"/>
       <w:r>
         <w:rPr>
           <w:sz w:val="22"/>
           <w:szCs w:val="22"/>
         </w:rPr>
-        <w:t>as it was in the original script</w:t>
+        <w:t xml:space="preserve"> as it was in the original script</w:t>
       </w:r>
       <w:r>
         <w:rPr>
@@ -2850,7 +2915,7 @@
 </file>
 
 <file path=customXml/itemProps1.xml><?xml version="1.0" encoding="utf-8"?>
-<ds:datastoreItem xmlns:ds="http://schemas.openxmlformats.org/officeDocument/2006/customXml" ds:itemID="{E0AACCF2-0655-5544-B5B9-47DE1BA7D56F}">
+<ds:datastoreItem xmlns:ds="http://schemas.openxmlformats.org/officeDocument/2006/customXml" ds:itemID="{9B5C44ED-CD89-A64C-8C5F-3AC8EE7E03E4}">
   <ds:schemaRefs>
     <ds:schemaRef ds:uri="http://schemas.openxmlformats.org/officeDocument/2006/bibliography"/>
   </ds:schemaRefs>

</xml_diff>